<commit_message>
finnaly done with my github
</commit_message>
<xml_diff>
--- a/final/IS217_Final_Exam.docx
+++ b/final/IS217_Final_Exam.docx
@@ -8052,6 +8052,10 @@
           </mc:Choice>
           <mc:Fallback>
             <w:pict>
+              <v:shapetype id="_x0000_t202" coordsize="21600,21600" o:spt="202" path="m,l,21600r21600,l21600,xe">
+                <v:stroke joinstyle="miter"/>
+                <v:path gradientshapeok="t" o:connecttype="rect"/>
+              </v:shapetype>
               <v:shape id="_x0000_s1028" type="#_x0000_t202" style="position:absolute;margin-left:0;margin-top:0;width:364.5pt;height:110.55pt;z-index:251663360;visibility:visible;mso-wrap-style:square;mso-width-percent:0;mso-height-percent:200;mso-wrap-distance-left:9pt;mso-wrap-distance-top:0;mso-wrap-distance-right:9pt;mso-wrap-distance-bottom:0;mso-position-horizontal:center;mso-position-horizontal-relative:text;mso-position-vertical:absolute;mso-position-vertical-relative:text;mso-width-percent:0;mso-height-percent:200;mso-width-relative:margin;mso-height-relative:margin;v-text-anchor:top" o:gfxdata="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">
                 <v:textbox style="mso-fit-shape-to-text:t">
                   <w:txbxContent>
@@ -10159,8 +10163,6 @@
         </w:rPr>
         <w:t>You have been hired to design and manage a team of developers tasked with creating a web application.  How would you explain to your developer the importance of using standard design patterns when designing the system?  Provide some practical examples that illustrate to your team how you will use the concept of design pattern within the project.</w:t>
       </w:r>
-      <w:bookmarkStart w:id="0" w:name="_GoBack"/>
-      <w:bookmarkEnd w:id="0"/>
     </w:p>
     <w:p>
       <w:pPr>
@@ -10442,6 +10444,26 @@
           <w:rFonts w:ascii="Arial" w:hAnsi="Arial" w:cs="Arial"/>
         </w:rPr>
       </w:pPr>
+      <w:r>
+        <w:rPr>
+          <w:rFonts w:ascii="Arial" w:hAnsi="Arial" w:cs="Arial"/>
+        </w:rPr>
+        <w:t xml:space="preserve">Link ---- </w:t>
+      </w:r>
+      <w:r>
+        <w:rPr>
+          <w:rFonts w:ascii="Arial" w:hAnsi="Arial" w:cs="Arial"/>
+        </w:rPr>
+        <w:t>git@github.com:si</w:t>
+      </w:r>
+      <w:bookmarkStart w:id="0" w:name="_GoBack"/>
+      <w:bookmarkEnd w:id="0"/>
+      <w:r>
+        <w:rPr>
+          <w:rFonts w:ascii="Arial" w:hAnsi="Arial" w:cs="Arial"/>
+        </w:rPr>
+        <w:t>p5/217final.git</w:t>
+      </w:r>
     </w:p>
     <w:sectPr>
       <w:pgSz w:w="12240" w:h="15840"/>

</xml_diff>